<commit_message>
Resumen separado por temas
Si bien se mantiene el "resumen nuevo", se crean documentos por tema para tratarlos por separado.
</commit_message>
<xml_diff>
--- a/Finales/2022-12-21/2022-12-21.docx
+++ b/Finales/2022-12-21/2022-12-21.docx
@@ -1,6 +1,6 @@
 
 <file path=word/document.xml><?xml version="1.0" encoding="utf-8"?>
-<w:document xmlns:wpc="http://schemas.microsoft.com/office/word/2010/wordprocessingCanvas" xmlns:cx="http://schemas.microsoft.com/office/drawing/2014/chartex" xmlns:cx1="http://schemas.microsoft.com/office/drawing/2015/9/8/chartex" xmlns:cx2="http://schemas.microsoft.com/office/drawing/2015/10/21/chartex" xmlns:cx3="http://schemas.microsoft.com/office/drawing/2016/5/9/chartex" xmlns:cx4="http://schemas.microsoft.com/office/drawing/2016/5/10/chartex" xmlns:cx5="http://schemas.microsoft.com/office/drawing/2016/5/11/chartex" xmlns:cx6="http://schemas.microsoft.com/office/drawing/2016/5/12/chartex" xmlns:cx7="http://schemas.microsoft.com/office/drawing/2016/5/13/chartex" xmlns:cx8="http://schemas.microsoft.com/office/drawing/2016/5/14/chartex" xmlns:mc="http://schemas.openxmlformats.org/markup-compatibility/2006" xmlns:aink="http://schemas.microsoft.com/office/drawing/2016/ink" xmlns:am3d="http://schemas.microsoft.com/office/drawing/2017/model3d" xmlns:o="urn:schemas-microsoft-com:office:office" xmlns:oel="http://schemas.microsoft.com/office/2019/extlst" xmlns:r="http://schemas.openxmlformats.org/officeDocument/2006/relationships" xmlns:m="http://schemas.openxmlformats.org/officeDocument/2006/math" xmlns:v="urn:schemas-microsoft-com:vml" xmlns:wp14="http://schemas.microsoft.com/office/word/2010/wordprocessingDrawing" xmlns:wp="http://schemas.openxmlformats.org/drawingml/2006/wordprocessingDrawing" xmlns:w10="urn:schemas-microsoft-com:office:word" xmlns:w="http://schemas.openxmlformats.org/wordprocessingml/2006/main" xmlns:w14="http://schemas.microsoft.com/office/word/2010/wordml" xmlns:w15="http://schemas.microsoft.com/office/word/2012/wordml" xmlns:w16cex="http://schemas.microsoft.com/office/word/2018/wordml/cex" xmlns:w16cid="http://schemas.microsoft.com/office/word/2016/wordml/cid" xmlns:w16="http://schemas.microsoft.com/office/word/2018/wordml" xmlns:w16du="http://schemas.microsoft.com/office/word/2023/wordml/word16du" xmlns:w16sdtdh="http://schemas.microsoft.com/office/word/2020/wordml/sdtdatahash" xmlns:w16se="http://schemas.microsoft.com/office/word/2015/wordml/symex" xmlns:wpg="http://schemas.microsoft.com/office/word/2010/wordprocessingGroup" xmlns:wpi="http://schemas.microsoft.com/office/word/2010/wordprocessingInk" xmlns:wne="http://schemas.microsoft.com/office/word/2006/wordml" xmlns:wps="http://schemas.microsoft.com/office/word/2010/wordprocessingShape" mc:Ignorable="w14 w15 w16se w16cid w16 w16cex w16sdtdh wp14">
+<w:document xmlns:wpc="http://schemas.microsoft.com/office/word/2010/wordprocessingCanvas" xmlns:cx="http://schemas.microsoft.com/office/drawing/2014/chartex" xmlns:cx1="http://schemas.microsoft.com/office/drawing/2015/9/8/chartex" xmlns:cx2="http://schemas.microsoft.com/office/drawing/2015/10/21/chartex" xmlns:cx3="http://schemas.microsoft.com/office/drawing/2016/5/9/chartex" xmlns:cx4="http://schemas.microsoft.com/office/drawing/2016/5/10/chartex" xmlns:cx5="http://schemas.microsoft.com/office/drawing/2016/5/11/chartex" xmlns:cx6="http://schemas.microsoft.com/office/drawing/2016/5/12/chartex" xmlns:cx7="http://schemas.microsoft.com/office/drawing/2016/5/13/chartex" xmlns:cx8="http://schemas.microsoft.com/office/drawing/2016/5/14/chartex" xmlns:mc="http://schemas.openxmlformats.org/markup-compatibility/2006" xmlns:aink="http://schemas.microsoft.com/office/drawing/2016/ink" xmlns:am3d="http://schemas.microsoft.com/office/drawing/2017/model3d" xmlns:o="urn:schemas-microsoft-com:office:office" xmlns:r="http://schemas.openxmlformats.org/officeDocument/2006/relationships" xmlns:m="http://schemas.openxmlformats.org/officeDocument/2006/math" xmlns:v="urn:schemas-microsoft-com:vml" xmlns:wp14="http://schemas.microsoft.com/office/word/2010/wordprocessingDrawing" xmlns:wp="http://schemas.openxmlformats.org/drawingml/2006/wordprocessingDrawing" xmlns:w10="urn:schemas-microsoft-com:office:word" xmlns:w="http://schemas.openxmlformats.org/wordprocessingml/2006/main" xmlns:w14="http://schemas.microsoft.com/office/word/2010/wordml" xmlns:w15="http://schemas.microsoft.com/office/word/2012/wordml" xmlns:w16cex="http://schemas.microsoft.com/office/word/2018/wordml/cex" xmlns:w16cid="http://schemas.microsoft.com/office/word/2016/wordml/cid" xmlns:w16="http://schemas.microsoft.com/office/word/2018/wordml" xmlns:w16sdtdh="http://schemas.microsoft.com/office/word/2020/wordml/sdtdatahash" xmlns:w16se="http://schemas.microsoft.com/office/word/2015/wordml/symex" xmlns:wpg="http://schemas.microsoft.com/office/word/2010/wordprocessingGroup" xmlns:wpi="http://schemas.microsoft.com/office/word/2010/wordprocessingInk" xmlns:wne="http://schemas.microsoft.com/office/word/2006/wordml" xmlns:wps="http://schemas.microsoft.com/office/word/2010/wordprocessingShape" mc:Ignorable="w14 w15 w16se w16cid w16 w16cex w16sdtdh wp14">
   <w:body>
     <w:p>
       <w:r>
@@ -25,11 +25,11 @@
                     </pic:cNvPicPr>
                   </pic:nvPicPr>
                   <pic:blipFill>
-                    <a:blip r:embed="rId4">
+                    <a:blip r:embed="rId5">
                       <a:extLst>
                         <a:ext uri="{BEBA8EAE-BF5A-486C-A8C5-ECC9F3942E4B}">
                           <a14:imgProps xmlns:a14="http://schemas.microsoft.com/office/drawing/2010/main">
-                            <a14:imgLayer r:embed="rId5">
+                            <a14:imgLayer r:embed="rId6">
                               <a14:imgEffect>
                                 <a14:sharpenSoften amount="50000"/>
                               </a14:imgEffect>
@@ -71,9 +71,15 @@
     </w:p>
     <w:p>
       <w:r>
+        <w:br w:type="page"/>
+      </w:r>
+    </w:p>
+    <w:p>
+      <w:r>
         <w:rPr>
           <w:noProof/>
         </w:rPr>
+        <w:lastRenderedPageBreak/>
         <w:drawing>
           <wp:inline distT="0" distB="0" distL="0" distR="0" wp14:anchorId="6F83F649" wp14:editId="4E034F75">
             <wp:extent cx="6115050" cy="1943100"/>
@@ -92,11 +98,11 @@
                     </pic:cNvPicPr>
                   </pic:nvPicPr>
                   <pic:blipFill rotWithShape="1">
-                    <a:blip r:embed="rId6">
+                    <a:blip r:embed="rId7">
                       <a:extLst>
                         <a:ext uri="{BEBA8EAE-BF5A-486C-A8C5-ECC9F3942E4B}">
                           <a14:imgProps xmlns:a14="http://schemas.microsoft.com/office/drawing/2010/main">
-                            <a14:imgLayer r:embed="rId7">
+                            <a14:imgLayer r:embed="rId8">
                               <a14:imgEffect>
                                 <a14:sharpenSoften amount="25000"/>
                               </a14:imgEffect>
@@ -140,11 +146,1763 @@
       </w:r>
     </w:p>
     <w:p>
+      <w:pPr>
+        <w:spacing w:before="60" w:after="60"/>
+        <w:rPr>
+          <w:rFonts w:eastAsiaTheme="minorEastAsia"/>
+          <w:iCs/>
+          <w:color w:val="4472C4" w:themeColor="accent1"/>
+        </w:rPr>
+      </w:pPr>
       <w:r>
         <w:rPr>
+          <w:rFonts w:eastAsiaTheme="minorEastAsia"/>
+          <w:iCs/>
+          <w:color w:val="4472C4" w:themeColor="accent1"/>
+        </w:rPr>
+        <w:t>F.</w:t>
+      </w:r>
+    </w:p>
+    <w:p>
+      <w:pPr>
+        <w:jc w:val="center"/>
+        <w:rPr>
+          <w:rFonts w:eastAsiaTheme="minorEastAsia"/>
+          <w:iCs/>
+          <w:color w:val="4472C4" w:themeColor="accent1"/>
+        </w:rPr>
+      </w:pPr>
+      <m:oMathPara>
+        <m:oMath>
+          <m:r>
+            <m:rPr>
+              <m:sty m:val="p"/>
+            </m:rPr>
+            <w:rPr>
+              <w:rFonts w:ascii="Cambria Math" w:hAnsi="Cambria Math"/>
+              <w:color w:val="4472C4" w:themeColor="accent1"/>
+            </w:rPr>
+            <m:t>ETC=</m:t>
+          </m:r>
+          <m:sSub>
+            <m:sSubPr>
+              <m:ctrlPr>
+                <w:rPr>
+                  <w:rFonts w:ascii="Cambria Math" w:hAnsi="Cambria Math"/>
+                  <w:iCs/>
+                  <w:color w:val="4472C4" w:themeColor="accent1"/>
+                </w:rPr>
+              </m:ctrlPr>
+            </m:sSubPr>
+            <m:e>
+              <m:r>
+                <m:rPr>
+                  <m:sty m:val="p"/>
+                </m:rPr>
+                <w:rPr>
+                  <w:rFonts w:ascii="Cambria Math" w:hAnsi="Cambria Math"/>
+                  <w:color w:val="4472C4" w:themeColor="accent1"/>
+                </w:rPr>
+                <m:t>EAC</m:t>
+              </m:r>
+            </m:e>
+            <m:sub>
+              <m:r>
+                <m:rPr>
+                  <m:sty m:val="p"/>
+                </m:rPr>
+                <w:rPr>
+                  <w:rFonts w:ascii="Cambria Math" w:hAnsi="Cambria Math"/>
+                  <w:color w:val="4472C4" w:themeColor="accent1"/>
+                </w:rPr>
+                <m:t>nuevo</m:t>
+              </m:r>
+            </m:sub>
+          </m:sSub>
+          <m:r>
+            <m:rPr>
+              <m:sty m:val="p"/>
+            </m:rPr>
+            <w:rPr>
+              <w:rFonts w:ascii="Cambria Math" w:hAnsi="Cambria Math"/>
+              <w:color w:val="4472C4" w:themeColor="accent1"/>
+            </w:rPr>
+            <m:t>-AC</m:t>
+          </m:r>
+          <m:r>
+            <w:rPr>
+              <w:rFonts w:ascii="Cambria Math" w:hAnsi="Cambria Math"/>
+              <w:color w:val="4472C4" w:themeColor="accent1"/>
+            </w:rPr>
+            <m:t>=$142.222,</m:t>
+          </m:r>
+          <m:acc>
+            <m:accPr>
+              <m:ctrlPr>
+                <w:rPr>
+                  <w:rFonts w:ascii="Cambria Math" w:hAnsi="Cambria Math"/>
+                  <w:i/>
+                  <w:iCs/>
+                  <w:color w:val="4472C4" w:themeColor="accent1"/>
+                </w:rPr>
+              </m:ctrlPr>
+            </m:accPr>
+            <m:e>
+              <m:r>
+                <w:rPr>
+                  <w:rFonts w:ascii="Cambria Math" w:hAnsi="Cambria Math"/>
+                  <w:color w:val="4472C4" w:themeColor="accent1"/>
+                </w:rPr>
+                <m:t>2</m:t>
+              </m:r>
+            </m:e>
+          </m:acc>
+          <m:r>
+            <m:rPr>
+              <m:sty m:val="p"/>
+            </m:rPr>
+            <w:rPr>
+              <w:rFonts w:ascii="Cambria Math" w:hAnsi="Cambria Math"/>
+              <w:color w:val="4472C4" w:themeColor="accent1"/>
+            </w:rPr>
+            <m:t>-</m:t>
+          </m:r>
+          <m:r>
+            <m:rPr>
+              <m:sty m:val="p"/>
+            </m:rPr>
+            <w:rPr>
+              <w:rFonts w:ascii="Cambria Math" w:hAnsi="Cambria Math"/>
+              <w:color w:val="4472C4" w:themeColor="accent1"/>
+            </w:rPr>
+            <m:t>$ 64.000</m:t>
+          </m:r>
+          <m:r>
+            <m:rPr>
+              <m:sty m:val="p"/>
+            </m:rPr>
+            <w:rPr>
+              <w:rFonts w:ascii="Cambria Math" w:hAnsi="Cambria Math"/>
+              <w:color w:val="4472C4" w:themeColor="accent1"/>
+            </w:rPr>
+            <m:t>=</m:t>
+          </m:r>
+          <m:r>
+            <m:rPr>
+              <m:sty m:val="p"/>
+            </m:rPr>
+            <w:rPr>
+              <w:rFonts w:ascii="Cambria Math" w:hAnsi="Cambria Math"/>
+              <w:color w:val="4472C4" w:themeColor="accent1"/>
+            </w:rPr>
+            <m:t xml:space="preserve">$ </m:t>
+          </m:r>
+          <m:r>
+            <m:rPr>
+              <m:sty m:val="p"/>
+            </m:rPr>
+            <w:rPr>
+              <w:rFonts w:ascii="Cambria Math" w:hAnsi="Cambria Math"/>
+              <w:color w:val="4472C4" w:themeColor="accent1"/>
+            </w:rPr>
+            <m:t>78.222,</m:t>
+          </m:r>
+          <m:acc>
+            <m:accPr>
+              <m:ctrlPr>
+                <w:rPr>
+                  <w:rFonts w:ascii="Cambria Math" w:hAnsi="Cambria Math"/>
+                  <w:i/>
+                  <w:iCs/>
+                  <w:color w:val="4472C4" w:themeColor="accent1"/>
+                </w:rPr>
+              </m:ctrlPr>
+            </m:accPr>
+            <m:e>
+              <m:r>
+                <w:rPr>
+                  <w:rFonts w:ascii="Cambria Math" w:hAnsi="Cambria Math"/>
+                  <w:color w:val="4472C4" w:themeColor="accent1"/>
+                </w:rPr>
+                <m:t>2</m:t>
+              </m:r>
+            </m:e>
+          </m:acc>
+          <m:r>
+            <w:rPr>
+              <w:rFonts w:eastAsiaTheme="minorEastAsia"/>
+              <w:iCs/>
+              <w:color w:val="4472C4" w:themeColor="accent1"/>
+            </w:rPr>
+            <w:br/>
+          </m:r>
+        </m:oMath>
+      </m:oMathPara>
+      <w:r>
+        <w:rPr>
+          <w:rFonts w:eastAsiaTheme="minorEastAsia"/>
+          <w:iCs/>
+          <w:color w:val="4472C4" w:themeColor="accent1"/>
+        </w:rPr>
+        <w:t xml:space="preserve">De acá en adelante, deberíamos gastar </w:t>
+      </w:r>
+      <m:oMath>
+        <m:r>
+          <m:rPr>
+            <m:sty m:val="p"/>
+          </m:rPr>
+          <w:rPr>
+            <w:rFonts w:ascii="Cambria Math" w:hAnsi="Cambria Math"/>
+            <w:color w:val="4472C4" w:themeColor="accent1"/>
+          </w:rPr>
+          <m:t xml:space="preserve">$ </m:t>
+        </m:r>
+        <m:r>
+          <m:rPr>
+            <m:sty m:val="p"/>
+          </m:rPr>
+          <w:rPr>
+            <w:rFonts w:ascii="Cambria Math" w:hAnsi="Cambria Math"/>
+            <w:color w:val="4472C4" w:themeColor="accent1"/>
+          </w:rPr>
+          <m:t>78.222,</m:t>
+        </m:r>
+        <m:acc>
+          <m:accPr>
+            <m:ctrlPr>
+              <w:rPr>
+                <w:rFonts w:ascii="Cambria Math" w:hAnsi="Cambria Math"/>
+                <w:i/>
+                <w:iCs/>
+                <w:color w:val="4472C4" w:themeColor="accent1"/>
+              </w:rPr>
+            </m:ctrlPr>
+          </m:accPr>
+          <m:e>
+            <m:r>
+              <w:rPr>
+                <w:rFonts w:ascii="Cambria Math" w:hAnsi="Cambria Math"/>
+                <w:color w:val="4472C4" w:themeColor="accent1"/>
+              </w:rPr>
+              <m:t>2</m:t>
+            </m:r>
+          </m:e>
+        </m:acc>
+      </m:oMath>
+    </w:p>
+    <w:p>
+      <w:pPr>
+        <w:jc w:val="center"/>
+      </w:pPr>
+      <m:oMathPara>
+        <m:oMath>
+          <m:r>
+            <m:rPr>
+              <m:sty m:val="p"/>
+            </m:rPr>
+            <w:rPr>
+              <w:rFonts w:ascii="Cambria Math" w:hAnsi="Cambria Math"/>
+              <w:color w:val="4472C4" w:themeColor="accent1"/>
+            </w:rPr>
+            <m:t>VAC=</m:t>
+          </m:r>
+          <m:r>
+            <m:rPr>
+              <m:sty m:val="p"/>
+            </m:rPr>
+            <w:rPr>
+              <w:rFonts w:ascii="Cambria Math" w:hAnsi="Cambria Math"/>
+              <w:color w:val="4472C4" w:themeColor="accent1"/>
+            </w:rPr>
+            <m:t>BAC</m:t>
+          </m:r>
+          <m:r>
+            <m:rPr>
+              <m:sty m:val="p"/>
+            </m:rPr>
+            <w:rPr>
+              <w:rFonts w:ascii="Cambria Math" w:hAnsi="Cambria Math"/>
+              <w:color w:val="4472C4" w:themeColor="accent1"/>
+            </w:rPr>
+            <m:t>-</m:t>
+          </m:r>
+          <m:sSub>
+            <m:sSubPr>
+              <m:ctrlPr>
+                <w:rPr>
+                  <w:rFonts w:ascii="Cambria Math" w:hAnsi="Cambria Math"/>
+                  <w:iCs/>
+                  <w:color w:val="4472C4" w:themeColor="accent1"/>
+                </w:rPr>
+              </m:ctrlPr>
+            </m:sSubPr>
+            <m:e>
+              <m:r>
+                <m:rPr>
+                  <m:sty m:val="p"/>
+                </m:rPr>
+                <w:rPr>
+                  <w:rFonts w:ascii="Cambria Math" w:hAnsi="Cambria Math"/>
+                  <w:color w:val="4472C4" w:themeColor="accent1"/>
+                </w:rPr>
+                <m:t>EAC</m:t>
+              </m:r>
+            </m:e>
+            <m:sub>
+              <m:r>
+                <m:rPr>
+                  <m:sty m:val="p"/>
+                </m:rPr>
+                <w:rPr>
+                  <w:rFonts w:ascii="Cambria Math" w:hAnsi="Cambria Math"/>
+                  <w:color w:val="4472C4" w:themeColor="accent1"/>
+                </w:rPr>
+                <m:t>nuevo</m:t>
+              </m:r>
+            </m:sub>
+          </m:sSub>
+          <m:r>
+            <m:rPr>
+              <m:sty m:val="p"/>
+            </m:rPr>
+            <w:rPr>
+              <w:rFonts w:ascii="Cambria Math" w:hAnsi="Cambria Math"/>
+              <w:color w:val="4472C4" w:themeColor="accent1"/>
+            </w:rPr>
+            <m:t>=$ 100.000</m:t>
+          </m:r>
+          <m:r>
+            <m:rPr>
+              <m:sty m:val="p"/>
+            </m:rPr>
+            <w:rPr>
+              <w:rFonts w:ascii="Cambria Math" w:hAnsi="Cambria Math"/>
+              <w:color w:val="4472C4" w:themeColor="accent1"/>
+            </w:rPr>
+            <m:t>-</m:t>
+          </m:r>
+          <m:r>
+            <w:rPr>
+              <w:rFonts w:ascii="Cambria Math" w:hAnsi="Cambria Math"/>
+              <w:color w:val="4472C4" w:themeColor="accent1"/>
+            </w:rPr>
+            <m:t>$142.222,</m:t>
+          </m:r>
+          <m:acc>
+            <m:accPr>
+              <m:ctrlPr>
+                <w:rPr>
+                  <w:rFonts w:ascii="Cambria Math" w:hAnsi="Cambria Math"/>
+                  <w:i/>
+                  <w:iCs/>
+                  <w:color w:val="4472C4" w:themeColor="accent1"/>
+                </w:rPr>
+              </m:ctrlPr>
+            </m:accPr>
+            <m:e>
+              <m:r>
+                <w:rPr>
+                  <w:rFonts w:ascii="Cambria Math" w:hAnsi="Cambria Math"/>
+                  <w:color w:val="4472C4" w:themeColor="accent1"/>
+                </w:rPr>
+                <m:t>2</m:t>
+              </m:r>
+            </m:e>
+          </m:acc>
+          <m:r>
+            <w:rPr>
+              <w:rFonts w:ascii="Cambria Math" w:hAnsi="Cambria Math"/>
+              <w:color w:val="4472C4" w:themeColor="accent1"/>
+            </w:rPr>
+            <m:t>=</m:t>
+          </m:r>
+          <m:r>
+            <m:rPr>
+              <m:sty m:val="p"/>
+            </m:rPr>
+            <w:rPr>
+              <w:rFonts w:ascii="Cambria Math" w:hAnsi="Cambria Math"/>
+              <w:color w:val="4472C4" w:themeColor="accent1"/>
+            </w:rPr>
+            <m:t>-</m:t>
+          </m:r>
+          <m:r>
+            <w:rPr>
+              <w:rFonts w:ascii="Cambria Math" w:hAnsi="Cambria Math"/>
+              <w:color w:val="4472C4" w:themeColor="accent1"/>
+            </w:rPr>
+            <m:t>$42.222,</m:t>
+          </m:r>
+          <m:acc>
+            <m:accPr>
+              <m:ctrlPr>
+                <w:rPr>
+                  <w:rFonts w:ascii="Cambria Math" w:hAnsi="Cambria Math"/>
+                  <w:i/>
+                  <w:iCs/>
+                  <w:color w:val="4472C4" w:themeColor="accent1"/>
+                </w:rPr>
+              </m:ctrlPr>
+            </m:accPr>
+            <m:e>
+              <m:r>
+                <w:rPr>
+                  <w:rFonts w:ascii="Cambria Math" w:hAnsi="Cambria Math"/>
+                  <w:color w:val="4472C4" w:themeColor="accent1"/>
+                </w:rPr>
+                <m:t>2</m:t>
+              </m:r>
+            </m:e>
+          </m:acc>
+          <m:r>
+            <w:rPr>
+              <w:rFonts w:eastAsiaTheme="minorEastAsia"/>
+              <w:iCs/>
+              <w:color w:val="4472C4" w:themeColor="accent1"/>
+            </w:rPr>
+            <w:br/>
+          </m:r>
+        </m:oMath>
+      </m:oMathPara>
+      <w:r>
+        <w:rPr>
+          <w:rFonts w:eastAsiaTheme="minorEastAsia"/>
+          <w:iCs/>
+          <w:color w:val="4472C4" w:themeColor="accent1"/>
+        </w:rPr>
+        <w:t xml:space="preserve">Deberíamos gastar </w:t>
+      </w:r>
+      <m:oMath>
+        <m:r>
+          <w:rPr>
+            <w:rFonts w:ascii="Cambria Math" w:eastAsiaTheme="minorEastAsia" w:hAnsi="Cambria Math"/>
+            <w:color w:val="4472C4" w:themeColor="accent1"/>
+          </w:rPr>
+          <m:t xml:space="preserve">$ </m:t>
+        </m:r>
+        <m:r>
+          <w:rPr>
+            <w:rFonts w:ascii="Cambria Math" w:hAnsi="Cambria Math"/>
+            <w:color w:val="4472C4" w:themeColor="accent1"/>
+          </w:rPr>
+          <m:t>42.222,</m:t>
+        </m:r>
+        <m:acc>
+          <m:accPr>
+            <m:ctrlPr>
+              <w:rPr>
+                <w:rFonts w:ascii="Cambria Math" w:hAnsi="Cambria Math"/>
+                <w:i/>
+                <w:iCs/>
+                <w:color w:val="4472C4" w:themeColor="accent1"/>
+              </w:rPr>
+            </m:ctrlPr>
+          </m:accPr>
+          <m:e>
+            <m:r>
+              <w:rPr>
+                <w:rFonts w:ascii="Cambria Math" w:hAnsi="Cambria Math"/>
+                <w:color w:val="4472C4" w:themeColor="accent1"/>
+              </w:rPr>
+              <m:t>2</m:t>
+            </m:r>
+          </m:e>
+        </m:acc>
+      </m:oMath>
+      <w:r>
+        <w:rPr>
+          <w:rFonts w:eastAsiaTheme="minorEastAsia"/>
+          <w:iCs/>
+          <w:color w:val="4472C4" w:themeColor="accent1"/>
+        </w:rPr>
+        <w:t xml:space="preserve"> más respecto de lo planeado originalmente.</w:t>
+      </w:r>
+    </w:p>
+    <w:p/>
+    <w:p>
+      <w:pPr>
+        <w:spacing w:before="60" w:after="60"/>
+        <w:rPr>
+          <w:rFonts w:eastAsiaTheme="minorEastAsia"/>
+          <w:iCs/>
+          <w:color w:val="4472C4" w:themeColor="accent1"/>
+        </w:rPr>
+      </w:pPr>
+      <m:oMathPara>
+        <m:oMath>
+          <m:r>
+            <m:rPr>
+              <m:sty m:val="p"/>
+            </m:rPr>
+            <w:rPr>
+              <w:rFonts w:ascii="Cambria Math" w:hAnsi="Cambria Math"/>
+              <w:color w:val="4472C4" w:themeColor="accent1"/>
+            </w:rPr>
+            <m:t>BAC=$ 100.000</m:t>
+          </m:r>
+        </m:oMath>
+      </m:oMathPara>
+    </w:p>
+    <w:p>
+      <w:pPr>
+        <w:spacing w:before="60" w:after="60"/>
+        <w:rPr>
+          <w:rFonts w:eastAsiaTheme="minorEastAsia"/>
+          <w:b/>
+          <w:bCs/>
+          <w:iCs/>
+          <w:color w:val="4472C4" w:themeColor="accent1"/>
+          <w:u w:val="single"/>
+        </w:rPr>
+      </w:pPr>
+      <w:r>
+        <w:rPr>
+          <w:rFonts w:eastAsiaTheme="minorEastAsia"/>
+          <w:b/>
+          <w:bCs/>
+          <w:iCs/>
+          <w:color w:val="4472C4" w:themeColor="accent1"/>
+          <w:u w:val="single"/>
+        </w:rPr>
+        <w:t>Al final del mes 6:</w:t>
+      </w:r>
+    </w:p>
+    <w:p>
+      <w:pPr>
+        <w:spacing w:before="60" w:after="60"/>
+        <w:rPr>
+          <w:rFonts w:eastAsiaTheme="minorEastAsia"/>
+          <w:iCs/>
+          <w:color w:val="4472C4" w:themeColor="accent1"/>
+        </w:rPr>
+      </w:pPr>
+      <m:oMathPara>
+        <m:oMath>
+          <m:r>
+            <m:rPr>
+              <m:sty m:val="p"/>
+            </m:rPr>
+            <w:rPr>
+              <w:rFonts w:ascii="Cambria Math" w:hAnsi="Cambria Math"/>
+              <w:color w:val="4472C4" w:themeColor="accent1"/>
+            </w:rPr>
+            <m:t>AC</m:t>
+          </m:r>
+          <m:r>
+            <m:rPr>
+              <m:sty m:val="p"/>
+            </m:rPr>
+            <w:rPr>
+              <w:rFonts w:ascii="Cambria Math" w:hAnsi="Cambria Math"/>
+              <w:color w:val="4472C4" w:themeColor="accent1"/>
+            </w:rPr>
+            <m:t>=$</m:t>
+          </m:r>
+          <m:r>
+            <m:rPr>
+              <m:sty m:val="p"/>
+            </m:rPr>
+            <w:rPr>
+              <w:rFonts w:ascii="Cambria Math" w:hAnsi="Cambria Math"/>
+              <w:color w:val="4472C4" w:themeColor="accent1"/>
+            </w:rPr>
+            <m:t xml:space="preserve"> 64</m:t>
+          </m:r>
+          <m:r>
+            <m:rPr>
+              <m:sty m:val="p"/>
+            </m:rPr>
+            <w:rPr>
+              <w:rFonts w:ascii="Cambria Math" w:hAnsi="Cambria Math"/>
+              <w:color w:val="4472C4" w:themeColor="accent1"/>
+            </w:rPr>
+            <m:t>.000</m:t>
+          </m:r>
+        </m:oMath>
+      </m:oMathPara>
+    </w:p>
+    <w:p>
+      <w:pPr>
+        <w:spacing w:before="60" w:after="60"/>
+        <w:jc w:val="center"/>
+        <w:rPr>
+          <w:iCs/>
+          <w:color w:val="4472C4" w:themeColor="accent1"/>
+        </w:rPr>
+      </w:pPr>
+      <w:r>
+        <w:rPr>
+          <w:rFonts w:eastAsiaTheme="minorEastAsia"/>
+          <w:iCs/>
+          <w:color w:val="4472C4" w:themeColor="accent1"/>
+        </w:rPr>
+        <w:t>Hecho:</w:t>
+      </w:r>
+      <w:r>
+        <w:rPr>
+          <w:rFonts w:eastAsiaTheme="minorEastAsia"/>
+          <w:iCs/>
+          <w:color w:val="4472C4" w:themeColor="accent1"/>
+        </w:rPr>
+        <w:t xml:space="preserve"> 100% de 8 unidades, </w:t>
+      </w:r>
+      <w:r>
+        <w:rPr>
+          <w:rFonts w:eastAsiaTheme="minorEastAsia"/>
+          <w:iCs/>
+          <w:color w:val="4472C4" w:themeColor="accent1"/>
+        </w:rPr>
+        <w:t>50% de 2 unidades</w:t>
+      </w:r>
+      <w:r>
+        <w:rPr>
+          <w:rFonts w:eastAsiaTheme="minorEastAsia"/>
+          <w:iCs/>
+          <w:color w:val="4472C4" w:themeColor="accent1"/>
+        </w:rPr>
+        <w:t xml:space="preserve"> y 10 unidades sin hacer.</w:t>
+      </w:r>
+    </w:p>
+    <w:p>
+      <w:pPr>
+        <w:rPr>
+          <w:rFonts w:eastAsiaTheme="minorEastAsia"/>
+          <w:iCs/>
+          <w:color w:val="4472C4" w:themeColor="accent1"/>
+        </w:rPr>
+      </w:pPr>
+      <m:oMathPara>
+        <m:oMath>
+          <m:r>
+            <m:rPr>
+              <m:sty m:val="p"/>
+            </m:rPr>
+            <w:rPr>
+              <w:rFonts w:ascii="Cambria Math" w:hAnsi="Cambria Math"/>
+              <w:color w:val="4472C4" w:themeColor="accent1"/>
+            </w:rPr>
+            <m:t>PV</m:t>
+          </m:r>
+          <m:r>
+            <m:rPr>
+              <m:sty m:val="p"/>
+            </m:rPr>
+            <w:rPr>
+              <w:rFonts w:ascii="Cambria Math" w:hAnsi="Cambria Math"/>
+              <w:color w:val="4472C4" w:themeColor="accent1"/>
+            </w:rPr>
+            <m:t xml:space="preserve">=$ </m:t>
+          </m:r>
+          <m:r>
+            <m:rPr>
+              <m:sty m:val="p"/>
+            </m:rPr>
+            <w:rPr>
+              <w:rFonts w:ascii="Cambria Math" w:hAnsi="Cambria Math"/>
+              <w:color w:val="4472C4" w:themeColor="accent1"/>
+            </w:rPr>
+            <m:t>50.000</m:t>
+          </m:r>
+        </m:oMath>
+      </m:oMathPara>
+    </w:p>
+    <w:p>
+      <w:pPr>
+        <w:rPr>
+          <w:rFonts w:eastAsiaTheme="minorEastAsia"/>
+          <w:iCs/>
+          <w:color w:val="4472C4" w:themeColor="accent1"/>
+        </w:rPr>
+      </w:pPr>
+      <m:oMathPara>
+        <m:oMath>
+          <m:f>
+            <m:fPr>
+              <m:ctrlPr>
+                <w:rPr>
+                  <w:rFonts w:ascii="Cambria Math" w:hAnsi="Cambria Math"/>
+                  <w:iCs/>
+                  <w:color w:val="4472C4" w:themeColor="accent1"/>
+                </w:rPr>
+              </m:ctrlPr>
+            </m:fPr>
+            <m:num>
+              <m:r>
+                <m:rPr>
+                  <m:sty m:val="p"/>
+                </m:rPr>
+                <w:rPr>
+                  <w:rFonts w:ascii="Cambria Math" w:hAnsi="Cambria Math"/>
+                  <w:color w:val="4472C4" w:themeColor="accent1"/>
+                </w:rPr>
+                <m:t>$</m:t>
+              </m:r>
+              <m:r>
+                <m:rPr>
+                  <m:sty m:val="p"/>
+                </m:rPr>
+                <w:rPr>
+                  <w:rFonts w:ascii="Cambria Math" w:hAnsi="Cambria Math"/>
+                  <w:color w:val="4472C4" w:themeColor="accent1"/>
+                </w:rPr>
+                <m:t>100.000</m:t>
+              </m:r>
+            </m:num>
+            <m:den>
+              <m:r>
+                <m:rPr>
+                  <m:sty m:val="p"/>
+                </m:rPr>
+                <w:rPr>
+                  <w:rFonts w:ascii="Cambria Math" w:hAnsi="Cambria Math"/>
+                  <w:color w:val="4472C4" w:themeColor="accent1"/>
+                </w:rPr>
+                <m:t>20 unidades</m:t>
+              </m:r>
+            </m:den>
+          </m:f>
+          <m:r>
+            <w:rPr>
+              <w:rFonts w:ascii="Cambria Math" w:hAnsi="Cambria Math"/>
+              <w:color w:val="4472C4" w:themeColor="accent1"/>
+            </w:rPr>
+            <m:t xml:space="preserve">=$5.000 por unidad </m:t>
+          </m:r>
+        </m:oMath>
+      </m:oMathPara>
+    </w:p>
+    <w:p>
+      <w:pPr>
+        <w:rPr>
+          <w:rFonts w:eastAsiaTheme="minorEastAsia"/>
+          <w:iCs/>
+        </w:rPr>
+      </w:pPr>
+      <m:oMathPara>
+        <m:oMath>
+          <m:r>
+            <m:rPr>
+              <m:sty m:val="p"/>
+            </m:rPr>
+            <w:rPr>
+              <w:rFonts w:ascii="Cambria Math" w:hAnsi="Cambria Math"/>
+              <w:color w:val="4472C4" w:themeColor="accent1"/>
+            </w:rPr>
+            <m:t>EV</m:t>
+          </m:r>
+          <m:r>
+            <w:rPr>
+              <w:rFonts w:ascii="Cambria Math" w:hAnsi="Cambria Math"/>
+              <w:color w:val="4472C4" w:themeColor="accent1"/>
+            </w:rPr>
+            <m:t>=$5.000</m:t>
+          </m:r>
+          <m:r>
+            <w:rPr>
+              <w:rFonts w:ascii="Cambria Math" w:hAnsi="Cambria Math"/>
+              <w:color w:val="4472C4" w:themeColor="accent1"/>
+            </w:rPr>
+            <m:t>·</m:t>
+          </m:r>
+          <m:d>
+            <m:dPr>
+              <m:ctrlPr>
+                <w:rPr>
+                  <w:rFonts w:ascii="Cambria Math" w:hAnsi="Cambria Math"/>
+                  <w:i/>
+                  <w:iCs/>
+                  <w:color w:val="4472C4" w:themeColor="accent1"/>
+                </w:rPr>
+              </m:ctrlPr>
+            </m:dPr>
+            <m:e>
+              <m:r>
+                <w:rPr>
+                  <w:rFonts w:ascii="Cambria Math" w:hAnsi="Cambria Math"/>
+                  <w:color w:val="4472C4" w:themeColor="accent1"/>
+                </w:rPr>
+                <m:t>8uds al 100%+2uds al 50%</m:t>
+              </m:r>
+            </m:e>
+          </m:d>
+          <m:r>
+            <w:rPr>
+              <w:rFonts w:ascii="Cambria Math" w:hAnsi="Cambria Math"/>
+              <w:color w:val="4472C4" w:themeColor="accent1"/>
+            </w:rPr>
+            <w:br/>
+          </m:r>
+        </m:oMath>
+        <m:oMath>
+          <m:r>
+            <m:rPr>
+              <m:sty m:val="p"/>
+            </m:rPr>
+            <w:rPr>
+              <w:rFonts w:ascii="Cambria Math" w:hAnsi="Cambria Math"/>
+              <w:color w:val="4472C4" w:themeColor="accent1"/>
+            </w:rPr>
+            <m:t>EV</m:t>
+          </m:r>
+          <m:r>
+            <w:rPr>
+              <w:rFonts w:ascii="Cambria Math" w:hAnsi="Cambria Math"/>
+              <w:color w:val="4472C4" w:themeColor="accent1"/>
+            </w:rPr>
+            <m:t>=$5.000·</m:t>
+          </m:r>
+          <m:r>
+            <w:rPr>
+              <w:rFonts w:ascii="Cambria Math" w:hAnsi="Cambria Math"/>
+              <w:color w:val="4472C4" w:themeColor="accent1"/>
+            </w:rPr>
+            <m:t>9uds</m:t>
+          </m:r>
+          <m:r>
+            <w:rPr>
+              <w:rFonts w:ascii="Cambria Math" w:hAnsi="Cambria Math"/>
+              <w:color w:val="4472C4" w:themeColor="accent1"/>
+            </w:rPr>
+            <w:br/>
+          </m:r>
+        </m:oMath>
+        <m:oMath>
+          <m:borderBox>
+            <m:borderBoxPr>
+              <m:ctrlPr>
+                <w:rPr>
+                  <w:rFonts w:ascii="Cambria Math" w:hAnsi="Cambria Math"/>
+                  <w:color w:val="4472C4" w:themeColor="accent1"/>
+                </w:rPr>
+              </m:ctrlPr>
+            </m:borderBoxPr>
+            <m:e>
+              <m:r>
+                <m:rPr>
+                  <m:sty m:val="p"/>
+                </m:rPr>
+                <w:rPr>
+                  <w:rFonts w:ascii="Cambria Math" w:hAnsi="Cambria Math"/>
+                  <w:color w:val="4472C4" w:themeColor="accent1"/>
+                </w:rPr>
+                <m:t>EV</m:t>
+              </m:r>
+              <m:r>
+                <w:rPr>
+                  <w:rFonts w:ascii="Cambria Math" w:hAnsi="Cambria Math"/>
+                  <w:color w:val="4472C4" w:themeColor="accent1"/>
+                </w:rPr>
+                <m:t>=$</m:t>
+              </m:r>
+              <m:r>
+                <w:rPr>
+                  <w:rFonts w:ascii="Cambria Math" w:hAnsi="Cambria Math"/>
+                  <w:color w:val="4472C4" w:themeColor="accent1"/>
+                </w:rPr>
+                <m:t>4</m:t>
+              </m:r>
+              <m:r>
+                <w:rPr>
+                  <w:rFonts w:ascii="Cambria Math" w:hAnsi="Cambria Math"/>
+                  <w:color w:val="4472C4" w:themeColor="accent1"/>
+                </w:rPr>
+                <m:t>5.000</m:t>
+              </m:r>
+            </m:e>
+          </m:borderBox>
+        </m:oMath>
+      </m:oMathPara>
+    </w:p>
+    <w:p>
+      <w:pPr>
+        <w:rPr>
+          <w:rFonts w:eastAsiaTheme="minorEastAsia"/>
+          <w:iCs/>
+          <w:color w:val="4472C4" w:themeColor="accent1"/>
+        </w:rPr>
+      </w:pPr>
+      <w:r>
+        <w:rPr>
+          <w:rFonts w:eastAsiaTheme="minorEastAsia"/>
+          <w:iCs/>
+          <w:color w:val="4472C4" w:themeColor="accent1"/>
+        </w:rPr>
+        <w:t>A.</w:t>
+      </w:r>
+    </w:p>
+    <w:p>
+      <m:oMathPara>
+        <m:oMath>
+          <m:sSub>
+            <m:sSubPr>
+              <m:ctrlPr>
+                <w:rPr>
+                  <w:rFonts w:ascii="Cambria Math" w:hAnsi="Cambria Math"/>
+                  <w:i/>
+                  <w:iCs/>
+                  <w:color w:val="4472C4" w:themeColor="accent1"/>
+                </w:rPr>
+              </m:ctrlPr>
+            </m:sSubPr>
+            <m:e>
+              <m:r>
+                <w:rPr>
+                  <w:rFonts w:ascii="Cambria Math" w:hAnsi="Cambria Math"/>
+                  <w:color w:val="4472C4" w:themeColor="accent1"/>
+                </w:rPr>
+                <m:t>%</m:t>
+              </m:r>
+            </m:e>
+            <m:sub>
+              <m:func>
+                <m:funcPr>
+                  <m:ctrlPr>
+                    <w:rPr>
+                      <w:rFonts w:ascii="Cambria Math" w:hAnsi="Cambria Math"/>
+                      <w:i/>
+                      <w:iCs/>
+                      <w:color w:val="4472C4" w:themeColor="accent1"/>
+                    </w:rPr>
+                  </m:ctrlPr>
+                </m:funcPr>
+                <m:fName>
+                  <m:r>
+                    <m:rPr>
+                      <m:sty m:val="p"/>
+                    </m:rPr>
+                    <w:rPr>
+                      <w:rFonts w:ascii="Cambria Math" w:hAnsi="Cambria Math"/>
+                      <w:color w:val="4472C4" w:themeColor="accent1"/>
+                    </w:rPr>
+                    <m:t>sin</m:t>
+                  </m:r>
+                </m:fName>
+                <m:e>
+                  <m:r>
+                    <w:rPr>
+                      <w:rFonts w:ascii="Cambria Math" w:hAnsi="Cambria Math"/>
+                      <w:color w:val="4472C4" w:themeColor="accent1"/>
+                    </w:rPr>
+                    <m:t>hacer</m:t>
+                  </m:r>
+                </m:e>
+              </m:func>
+            </m:sub>
+          </m:sSub>
+          <m:r>
+            <w:rPr>
+              <w:rFonts w:ascii="Cambria Math" w:hAnsi="Cambria Math"/>
+              <w:color w:val="4472C4" w:themeColor="accent1"/>
+            </w:rPr>
+            <m:t>=</m:t>
+          </m:r>
+          <m:f>
+            <m:fPr>
+              <m:ctrlPr>
+                <w:rPr>
+                  <w:rFonts w:ascii="Cambria Math" w:hAnsi="Cambria Math"/>
+                  <w:i/>
+                  <w:iCs/>
+                  <w:color w:val="4472C4" w:themeColor="accent1"/>
+                </w:rPr>
+              </m:ctrlPr>
+            </m:fPr>
+            <m:num>
+              <m:r>
+                <w:rPr>
+                  <w:rFonts w:ascii="Cambria Math" w:hAnsi="Cambria Math"/>
+                  <w:color w:val="4472C4" w:themeColor="accent1"/>
+                </w:rPr>
+                <m:t>50% de 2 unidades+100% de 10 unidades</m:t>
+              </m:r>
+            </m:num>
+            <m:den>
+              <m:r>
+                <w:rPr>
+                  <w:rFonts w:ascii="Cambria Math" w:hAnsi="Cambria Math"/>
+                  <w:color w:val="4472C4" w:themeColor="accent1"/>
+                </w:rPr>
+                <m:t>100% de 20 unidades</m:t>
+              </m:r>
+            </m:den>
+          </m:f>
+          <m:r>
+            <w:rPr>
+              <w:rFonts w:ascii="Cambria Math" w:hAnsi="Cambria Math"/>
+              <w:color w:val="4472C4" w:themeColor="accent1"/>
+            </w:rPr>
+            <m:t>=</m:t>
+          </m:r>
+          <m:f>
+            <m:fPr>
+              <m:ctrlPr>
+                <w:rPr>
+                  <w:rFonts w:ascii="Cambria Math" w:hAnsi="Cambria Math"/>
+                  <w:i/>
+                  <w:iCs/>
+                  <w:color w:val="4472C4" w:themeColor="accent1"/>
+                </w:rPr>
+              </m:ctrlPr>
+            </m:fPr>
+            <m:num>
+              <m:r>
+                <w:rPr>
+                  <w:rFonts w:ascii="Cambria Math" w:hAnsi="Cambria Math"/>
+                  <w:color w:val="4472C4" w:themeColor="accent1"/>
+                </w:rPr>
+                <m:t>11</m:t>
+              </m:r>
+            </m:num>
+            <m:den>
+              <m:r>
+                <w:rPr>
+                  <w:rFonts w:ascii="Cambria Math" w:hAnsi="Cambria Math"/>
+                  <w:color w:val="4472C4" w:themeColor="accent1"/>
+                </w:rPr>
+                <m:t>20</m:t>
+              </m:r>
+            </m:den>
+          </m:f>
+          <m:r>
+            <w:rPr>
+              <w:rFonts w:ascii="Cambria Math" w:hAnsi="Cambria Math"/>
+              <w:color w:val="4472C4" w:themeColor="accent1"/>
+            </w:rPr>
+            <m:t>=5</m:t>
+          </m:r>
+          <m:r>
+            <w:rPr>
+              <w:rFonts w:ascii="Cambria Math" w:hAnsi="Cambria Math"/>
+              <w:color w:val="4472C4" w:themeColor="accent1"/>
+            </w:rPr>
+            <m:t xml:space="preserve">5 % </m:t>
+          </m:r>
+        </m:oMath>
+      </m:oMathPara>
+    </w:p>
+    <w:p>
+      <w:pPr>
+        <w:rPr>
+          <w:color w:val="4472C4" w:themeColor="accent1"/>
+        </w:rPr>
+      </w:pPr>
+      <w:r>
+        <w:rPr>
+          <w:color w:val="4472C4" w:themeColor="accent1"/>
+        </w:rPr>
+        <w:t>B.</w:t>
+      </w:r>
+    </w:p>
+    <w:p>
+      <m:oMathPara>
+        <m:oMath>
+          <m:sSub>
+            <m:sSubPr>
+              <m:ctrlPr>
+                <w:rPr>
+                  <w:rFonts w:ascii="Cambria Math" w:hAnsi="Cambria Math"/>
+                  <w:i/>
+                  <w:iCs/>
+                  <w:color w:val="4472C4" w:themeColor="accent1"/>
+                </w:rPr>
+              </m:ctrlPr>
+            </m:sSubPr>
+            <m:e>
+              <m:r>
+                <w:rPr>
+                  <w:rFonts w:ascii="Cambria Math" w:hAnsi="Cambria Math"/>
+                  <w:color w:val="4472C4" w:themeColor="accent1"/>
+                </w:rPr>
+                <m:t>%</m:t>
+              </m:r>
+            </m:e>
+            <m:sub>
+              <m:r>
+                <w:rPr>
+                  <w:rFonts w:ascii="Cambria Math" w:hAnsi="Cambria Math"/>
+                  <w:color w:val="4472C4" w:themeColor="accent1"/>
+                </w:rPr>
+                <m:t>hecho</m:t>
+              </m:r>
+            </m:sub>
+          </m:sSub>
+          <m:r>
+            <w:rPr>
+              <w:rFonts w:ascii="Cambria Math" w:hAnsi="Cambria Math"/>
+              <w:color w:val="4472C4" w:themeColor="accent1"/>
+            </w:rPr>
+            <m:t>=</m:t>
+          </m:r>
+          <m:f>
+            <m:fPr>
+              <m:ctrlPr>
+                <w:rPr>
+                  <w:rFonts w:ascii="Cambria Math" w:hAnsi="Cambria Math"/>
+                  <w:i/>
+                  <w:iCs/>
+                  <w:color w:val="4472C4" w:themeColor="accent1"/>
+                </w:rPr>
+              </m:ctrlPr>
+            </m:fPr>
+            <m:num>
+              <m:r>
+                <w:rPr>
+                  <w:rFonts w:ascii="Cambria Math" w:hAnsi="Cambria Math"/>
+                  <w:color w:val="4472C4" w:themeColor="accent1"/>
+                </w:rPr>
+                <m:t xml:space="preserve">50% de 2 unidades+100% de </m:t>
+              </m:r>
+              <m:r>
+                <w:rPr>
+                  <w:rFonts w:ascii="Cambria Math" w:hAnsi="Cambria Math"/>
+                  <w:color w:val="4472C4" w:themeColor="accent1"/>
+                </w:rPr>
+                <m:t>8</m:t>
+              </m:r>
+              <m:r>
+                <w:rPr>
+                  <w:rFonts w:ascii="Cambria Math" w:hAnsi="Cambria Math"/>
+                  <w:color w:val="4472C4" w:themeColor="accent1"/>
+                </w:rPr>
+                <m:t xml:space="preserve"> unidades</m:t>
+              </m:r>
+            </m:num>
+            <m:den>
+              <m:r>
+                <w:rPr>
+                  <w:rFonts w:ascii="Cambria Math" w:hAnsi="Cambria Math"/>
+                  <w:color w:val="4472C4" w:themeColor="accent1"/>
+                </w:rPr>
+                <m:t>100% de 20 unidades</m:t>
+              </m:r>
+            </m:den>
+          </m:f>
+          <m:r>
+            <w:rPr>
+              <w:rFonts w:ascii="Cambria Math" w:hAnsi="Cambria Math"/>
+              <w:color w:val="4472C4" w:themeColor="accent1"/>
+            </w:rPr>
+            <m:t>=</m:t>
+          </m:r>
+          <m:f>
+            <m:fPr>
+              <m:ctrlPr>
+                <w:rPr>
+                  <w:rFonts w:ascii="Cambria Math" w:hAnsi="Cambria Math"/>
+                  <w:i/>
+                  <w:iCs/>
+                  <w:color w:val="4472C4" w:themeColor="accent1"/>
+                </w:rPr>
+              </m:ctrlPr>
+            </m:fPr>
+            <m:num>
+              <m:r>
+                <w:rPr>
+                  <w:rFonts w:ascii="Cambria Math" w:hAnsi="Cambria Math"/>
+                  <w:color w:val="4472C4" w:themeColor="accent1"/>
+                </w:rPr>
+                <m:t>9</m:t>
+              </m:r>
+            </m:num>
+            <m:den>
+              <m:r>
+                <w:rPr>
+                  <w:rFonts w:ascii="Cambria Math" w:hAnsi="Cambria Math"/>
+                  <w:color w:val="4472C4" w:themeColor="accent1"/>
+                </w:rPr>
+                <m:t>20</m:t>
+              </m:r>
+            </m:den>
+          </m:f>
+          <m:r>
+            <w:rPr>
+              <w:rFonts w:ascii="Cambria Math" w:hAnsi="Cambria Math"/>
+              <w:color w:val="4472C4" w:themeColor="accent1"/>
+            </w:rPr>
+            <m:t xml:space="preserve">=45 % </m:t>
+          </m:r>
+        </m:oMath>
+      </m:oMathPara>
+    </w:p>
+    <w:p>
+      <w:pPr>
+        <w:rPr>
+          <w:color w:val="4472C4" w:themeColor="accent1"/>
+        </w:rPr>
+      </w:pPr>
+      <w:r>
+        <w:rPr>
+          <w:color w:val="4472C4" w:themeColor="accent1"/>
+        </w:rPr>
+        <w:t>C.</w:t>
+      </w:r>
+    </w:p>
+    <w:p>
+      <w:pPr>
+        <w:spacing w:before="60" w:after="60"/>
+        <w:rPr>
+          <w:rFonts w:eastAsiaTheme="minorEastAsia"/>
+          <w:iCs/>
+          <w:color w:val="4472C4" w:themeColor="accent1"/>
+        </w:rPr>
+      </w:pPr>
+      <m:oMathPara>
+        <m:oMath>
+          <m:r>
+            <m:rPr>
+              <m:sty m:val="p"/>
+            </m:rPr>
+            <w:rPr>
+              <w:rFonts w:ascii="Cambria Math" w:hAnsi="Cambria Math"/>
+              <w:color w:val="4472C4" w:themeColor="accent1"/>
+            </w:rPr>
+            <m:t>AC</m:t>
+          </m:r>
+          <m:r>
+            <m:rPr>
+              <m:sty m:val="p"/>
+            </m:rPr>
+            <w:rPr>
+              <w:rFonts w:ascii="Cambria Math" w:hAnsi="Cambria Math"/>
+              <w:color w:val="4472C4" w:themeColor="accent1"/>
+            </w:rPr>
+            <m:t>=$ 64.000</m:t>
+          </m:r>
+        </m:oMath>
+      </m:oMathPara>
+    </w:p>
+    <w:p>
+      <w:pPr>
+        <w:rPr>
+          <w:color w:val="4472C4" w:themeColor="accent1"/>
+        </w:rPr>
+      </w:pPr>
+      <w:r>
+        <w:rPr>
+          <w:color w:val="4472C4" w:themeColor="accent1"/>
+        </w:rPr>
+        <w:t>D.</w:t>
+      </w:r>
+    </w:p>
+    <w:p>
+      <w:pPr>
+        <w:rPr>
+          <w:color w:val="4472C4" w:themeColor="accent1"/>
+        </w:rPr>
+      </w:pPr>
+      <m:oMathPara>
+        <m:oMath>
+          <m:r>
+            <m:rPr>
+              <m:sty m:val="p"/>
+            </m:rPr>
+            <w:rPr>
+              <w:rFonts w:ascii="Cambria Math" w:hAnsi="Cambria Math"/>
+              <w:color w:val="4472C4" w:themeColor="accent1"/>
+            </w:rPr>
+            <m:t>BAC=$ 100.000</m:t>
+          </m:r>
+        </m:oMath>
+      </m:oMathPara>
+    </w:p>
+    <w:p>
+      <w:pPr>
+        <w:spacing w:before="60" w:after="60"/>
+        <w:rPr>
+          <w:rFonts w:eastAsiaTheme="minorEastAsia"/>
+          <w:iCs/>
+          <w:color w:val="4472C4" w:themeColor="accent1"/>
+        </w:rPr>
+      </w:pPr>
+      <w:r>
+        <w:rPr>
+          <w:rFonts w:eastAsiaTheme="minorEastAsia"/>
+          <w:iCs/>
+          <w:color w:val="4472C4" w:themeColor="accent1"/>
+        </w:rPr>
+        <w:t>E.</w:t>
+      </w:r>
+    </w:p>
+    <w:p>
+      <w:pPr>
+        <w:spacing w:before="60" w:after="60"/>
+        <w:rPr>
+          <w:rFonts w:eastAsiaTheme="minorEastAsia"/>
+          <w:iCs/>
+          <w:color w:val="4472C4" w:themeColor="accent1"/>
+        </w:rPr>
+      </w:pPr>
+      <w:r>
+        <w:rPr>
+          <w:rFonts w:eastAsiaTheme="minorEastAsia"/>
+          <w:iCs/>
+          <w:color w:val="4472C4" w:themeColor="accent1"/>
+        </w:rPr>
+        <w:t>Como el desempeño se mantiene igual, entonces:</w:t>
+      </w:r>
+    </w:p>
+    <w:p>
+      <w:pPr>
+        <w:spacing w:before="60" w:after="60"/>
+        <w:rPr>
+          <w:rFonts w:eastAsiaTheme="minorEastAsia"/>
+          <w:iCs/>
+          <w:color w:val="4472C4" w:themeColor="accent1"/>
+        </w:rPr>
+      </w:pPr>
+      <m:oMathPara>
+        <m:oMath>
+          <m:r>
+            <m:rPr>
+              <m:sty m:val="p"/>
+            </m:rPr>
+            <w:rPr>
+              <w:rFonts w:ascii="Cambria Math" w:hAnsi="Cambria Math"/>
+              <w:color w:val="4472C4" w:themeColor="accent1"/>
+            </w:rPr>
+            <m:t>EAC</m:t>
+          </m:r>
+          <m:r>
+            <m:rPr>
+              <m:sty m:val="p"/>
+            </m:rPr>
+            <w:rPr>
+              <w:rFonts w:ascii="Cambria Math" w:hAnsi="Cambria Math"/>
+              <w:color w:val="4472C4" w:themeColor="accent1"/>
+            </w:rPr>
+            <m:t>=</m:t>
+          </m:r>
+          <m:f>
+            <m:fPr>
+              <m:ctrlPr>
+                <w:rPr>
+                  <w:rFonts w:ascii="Cambria Math" w:hAnsi="Cambria Math"/>
+                  <w:iCs/>
+                  <w:color w:val="4472C4" w:themeColor="accent1"/>
+                </w:rPr>
+              </m:ctrlPr>
+            </m:fPr>
+            <m:num>
+              <m:r>
+                <m:rPr>
+                  <m:sty m:val="p"/>
+                </m:rPr>
+                <w:rPr>
+                  <w:rFonts w:ascii="Cambria Math" w:hAnsi="Cambria Math"/>
+                  <w:color w:val="4472C4" w:themeColor="accent1"/>
+                </w:rPr>
+                <m:t xml:space="preserve"> BAC </m:t>
+              </m:r>
+              <m:ctrlPr>
+                <w:rPr>
+                  <w:rFonts w:ascii="Cambria Math" w:eastAsiaTheme="minorEastAsia" w:hAnsi="Cambria Math"/>
+                  <w:iCs/>
+                  <w:color w:val="4472C4" w:themeColor="accent1"/>
+                </w:rPr>
+              </m:ctrlPr>
+            </m:num>
+            <m:den>
+              <m:r>
+                <m:rPr>
+                  <m:sty m:val="p"/>
+                </m:rPr>
+                <w:rPr>
+                  <w:rFonts w:ascii="Cambria Math" w:eastAsiaTheme="minorEastAsia" w:hAnsi="Cambria Math"/>
+                  <w:color w:val="4472C4" w:themeColor="accent1"/>
+                </w:rPr>
+                <m:t xml:space="preserve"> </m:t>
+              </m:r>
+              <m:r>
+                <m:rPr>
+                  <m:sty m:val="p"/>
+                </m:rPr>
+                <w:rPr>
+                  <w:rFonts w:ascii="Cambria Math" w:eastAsiaTheme="minorEastAsia" w:hAnsi="Cambria Math"/>
+                  <w:color w:val="4472C4" w:themeColor="accent1"/>
+                </w:rPr>
+                <m:t>C</m:t>
+              </m:r>
+              <m:r>
+                <m:rPr>
+                  <m:sty m:val="p"/>
+                </m:rPr>
+                <w:rPr>
+                  <w:rFonts w:ascii="Cambria Math" w:eastAsiaTheme="minorEastAsia" w:hAnsi="Cambria Math"/>
+                  <w:color w:val="4472C4" w:themeColor="accent1"/>
+                </w:rPr>
+                <m:t xml:space="preserve">PI </m:t>
+              </m:r>
+            </m:den>
+          </m:f>
+          <m:r>
+            <w:rPr>
+              <w:rFonts w:ascii="Cambria Math" w:hAnsi="Cambria Math"/>
+              <w:color w:val="4472C4" w:themeColor="accent1"/>
+            </w:rPr>
+            <m:t>=</m:t>
+          </m:r>
+          <m:f>
+            <m:fPr>
+              <m:ctrlPr>
+                <w:rPr>
+                  <w:rFonts w:ascii="Cambria Math" w:hAnsi="Cambria Math"/>
+                  <w:iCs/>
+                  <w:color w:val="4472C4" w:themeColor="accent1"/>
+                </w:rPr>
+              </m:ctrlPr>
+            </m:fPr>
+            <m:num>
+              <m:r>
+                <m:rPr>
+                  <m:sty m:val="p"/>
+                </m:rPr>
+                <w:rPr>
+                  <w:rFonts w:ascii="Cambria Math" w:hAnsi="Cambria Math"/>
+                  <w:color w:val="4472C4" w:themeColor="accent1"/>
+                </w:rPr>
+                <m:t xml:space="preserve"> BAC </m:t>
+              </m:r>
+              <m:ctrlPr>
+                <w:rPr>
+                  <w:rFonts w:ascii="Cambria Math" w:eastAsiaTheme="minorEastAsia" w:hAnsi="Cambria Math"/>
+                  <w:iCs/>
+                  <w:color w:val="4472C4" w:themeColor="accent1"/>
+                </w:rPr>
+              </m:ctrlPr>
+            </m:num>
+            <m:den>
+              <m:r>
+                <w:rPr>
+                  <w:rFonts w:ascii="Cambria Math" w:eastAsiaTheme="minorEastAsia" w:hAnsi="Cambria Math"/>
+                  <w:color w:val="4472C4" w:themeColor="accent1"/>
+                </w:rPr>
+                <m:t xml:space="preserve"> </m:t>
+              </m:r>
+              <m:f>
+                <m:fPr>
+                  <m:ctrlPr>
+                    <w:rPr>
+                      <w:rFonts w:ascii="Cambria Math" w:eastAsiaTheme="minorEastAsia" w:hAnsi="Cambria Math"/>
+                      <w:color w:val="4472C4" w:themeColor="accent1"/>
+                    </w:rPr>
+                  </m:ctrlPr>
+                </m:fPr>
+                <m:num>
+                  <m:r>
+                    <m:rPr>
+                      <m:sty m:val="p"/>
+                    </m:rPr>
+                    <w:rPr>
+                      <w:rFonts w:ascii="Cambria Math" w:eastAsiaTheme="minorEastAsia" w:hAnsi="Cambria Math"/>
+                      <w:color w:val="4472C4" w:themeColor="accent1"/>
+                    </w:rPr>
+                    <m:t xml:space="preserve"> </m:t>
+                  </m:r>
+                  <m:r>
+                    <m:rPr>
+                      <m:sty m:val="p"/>
+                    </m:rPr>
+                    <w:rPr>
+                      <w:rFonts w:ascii="Cambria Math" w:eastAsiaTheme="minorEastAsia" w:hAnsi="Cambria Math"/>
+                      <w:color w:val="4472C4" w:themeColor="accent1"/>
+                    </w:rPr>
+                    <m:t>EV</m:t>
+                  </m:r>
+                  <m:r>
+                    <m:rPr>
+                      <m:sty m:val="p"/>
+                    </m:rPr>
+                    <w:rPr>
+                      <w:rFonts w:ascii="Cambria Math" w:eastAsiaTheme="minorEastAsia" w:hAnsi="Cambria Math"/>
+                      <w:color w:val="4472C4" w:themeColor="accent1"/>
+                    </w:rPr>
+                    <m:t xml:space="preserve"> </m:t>
+                  </m:r>
+                </m:num>
+                <m:den>
+                  <m:r>
+                    <m:rPr>
+                      <m:sty m:val="p"/>
+                    </m:rPr>
+                    <w:rPr>
+                      <w:rFonts w:ascii="Cambria Math" w:eastAsiaTheme="minorEastAsia" w:hAnsi="Cambria Math"/>
+                      <w:color w:val="4472C4" w:themeColor="accent1"/>
+                    </w:rPr>
+                    <m:t xml:space="preserve"> </m:t>
+                  </m:r>
+                  <m:r>
+                    <m:rPr>
+                      <m:sty m:val="p"/>
+                    </m:rPr>
+                    <w:rPr>
+                      <w:rFonts w:ascii="Cambria Math" w:eastAsiaTheme="minorEastAsia" w:hAnsi="Cambria Math"/>
+                      <w:color w:val="4472C4" w:themeColor="accent1"/>
+                    </w:rPr>
+                    <m:t>AC</m:t>
+                  </m:r>
+                  <m:r>
+                    <m:rPr>
+                      <m:sty m:val="p"/>
+                    </m:rPr>
+                    <w:rPr>
+                      <w:rFonts w:ascii="Cambria Math" w:eastAsiaTheme="minorEastAsia" w:hAnsi="Cambria Math"/>
+                      <w:color w:val="4472C4" w:themeColor="accent1"/>
+                    </w:rPr>
+                    <m:t xml:space="preserve"> </m:t>
+                  </m:r>
+                </m:den>
+              </m:f>
+              <m:r>
+                <m:rPr>
+                  <m:sty m:val="p"/>
+                </m:rPr>
+                <w:rPr>
+                  <w:rFonts w:ascii="Cambria Math" w:eastAsiaTheme="minorEastAsia" w:hAnsi="Cambria Math"/>
+                  <w:color w:val="4472C4" w:themeColor="accent1"/>
+                </w:rPr>
+                <m:t xml:space="preserve"> </m:t>
+              </m:r>
+            </m:den>
+          </m:f>
+          <m:r>
+            <w:rPr>
+              <w:rFonts w:ascii="Cambria Math" w:hAnsi="Cambria Math"/>
+              <w:color w:val="4472C4" w:themeColor="accent1"/>
+            </w:rPr>
+            <m:t>=</m:t>
+          </m:r>
+          <m:f>
+            <m:fPr>
+              <m:ctrlPr>
+                <w:rPr>
+                  <w:rFonts w:ascii="Cambria Math" w:hAnsi="Cambria Math"/>
+                  <w:iCs/>
+                  <w:color w:val="4472C4" w:themeColor="accent1"/>
+                </w:rPr>
+              </m:ctrlPr>
+            </m:fPr>
+            <m:num>
+              <m:r>
+                <m:rPr>
+                  <m:sty m:val="p"/>
+                </m:rPr>
+                <w:rPr>
+                  <w:rFonts w:ascii="Cambria Math" w:hAnsi="Cambria Math"/>
+                  <w:color w:val="4472C4" w:themeColor="accent1"/>
+                </w:rPr>
+                <m:t xml:space="preserve"> </m:t>
+              </m:r>
+              <m:r>
+                <m:rPr>
+                  <m:sty m:val="p"/>
+                </m:rPr>
+                <w:rPr>
+                  <w:rFonts w:ascii="Cambria Math" w:hAnsi="Cambria Math"/>
+                  <w:color w:val="4472C4" w:themeColor="accent1"/>
+                </w:rPr>
+                <m:t>100k</m:t>
+              </m:r>
+              <m:r>
+                <m:rPr>
+                  <m:sty m:val="p"/>
+                </m:rPr>
+                <w:rPr>
+                  <w:rFonts w:ascii="Cambria Math" w:hAnsi="Cambria Math"/>
+                  <w:color w:val="4472C4" w:themeColor="accent1"/>
+                </w:rPr>
+                <m:t xml:space="preserve"> </m:t>
+              </m:r>
+              <m:ctrlPr>
+                <w:rPr>
+                  <w:rFonts w:ascii="Cambria Math" w:eastAsiaTheme="minorEastAsia" w:hAnsi="Cambria Math"/>
+                  <w:iCs/>
+                  <w:color w:val="4472C4" w:themeColor="accent1"/>
+                </w:rPr>
+              </m:ctrlPr>
+            </m:num>
+            <m:den>
+              <m:r>
+                <w:rPr>
+                  <w:rFonts w:ascii="Cambria Math" w:eastAsiaTheme="minorEastAsia" w:hAnsi="Cambria Math"/>
+                  <w:color w:val="4472C4" w:themeColor="accent1"/>
+                </w:rPr>
+                <m:t xml:space="preserve"> </m:t>
+              </m:r>
+              <m:f>
+                <m:fPr>
+                  <m:ctrlPr>
+                    <w:rPr>
+                      <w:rFonts w:ascii="Cambria Math" w:eastAsiaTheme="minorEastAsia" w:hAnsi="Cambria Math"/>
+                      <w:color w:val="4472C4" w:themeColor="accent1"/>
+                    </w:rPr>
+                  </m:ctrlPr>
+                </m:fPr>
+                <m:num>
+                  <m:r>
+                    <m:rPr>
+                      <m:sty m:val="p"/>
+                    </m:rPr>
+                    <w:rPr>
+                      <w:rFonts w:ascii="Cambria Math" w:eastAsiaTheme="minorEastAsia" w:hAnsi="Cambria Math"/>
+                      <w:color w:val="4472C4" w:themeColor="accent1"/>
+                    </w:rPr>
+                    <m:t xml:space="preserve"> 45k </m:t>
+                  </m:r>
+                </m:num>
+                <m:den>
+                  <m:r>
+                    <m:rPr>
+                      <m:sty m:val="p"/>
+                    </m:rPr>
+                    <w:rPr>
+                      <w:rFonts w:ascii="Cambria Math" w:eastAsiaTheme="minorEastAsia" w:hAnsi="Cambria Math"/>
+                      <w:color w:val="4472C4" w:themeColor="accent1"/>
+                    </w:rPr>
+                    <m:t xml:space="preserve"> 64k </m:t>
+                  </m:r>
+                </m:den>
+              </m:f>
+              <m:r>
+                <m:rPr>
+                  <m:sty m:val="p"/>
+                </m:rPr>
+                <w:rPr>
+                  <w:rFonts w:ascii="Cambria Math" w:eastAsiaTheme="minorEastAsia" w:hAnsi="Cambria Math"/>
+                  <w:color w:val="4472C4" w:themeColor="accent1"/>
+                </w:rPr>
+                <m:t xml:space="preserve"> </m:t>
+              </m:r>
+            </m:den>
+          </m:f>
+          <m:r>
+            <w:rPr>
+              <w:rFonts w:ascii="Cambria Math" w:hAnsi="Cambria Math"/>
+              <w:color w:val="4472C4" w:themeColor="accent1"/>
+            </w:rPr>
+            <m:t>=</m:t>
+          </m:r>
+          <m:f>
+            <m:fPr>
+              <m:ctrlPr>
+                <w:rPr>
+                  <w:rFonts w:ascii="Cambria Math" w:hAnsi="Cambria Math"/>
+                  <w:iCs/>
+                  <w:color w:val="4472C4" w:themeColor="accent1"/>
+                </w:rPr>
+              </m:ctrlPr>
+            </m:fPr>
+            <m:num>
+              <m:r>
+                <m:rPr>
+                  <m:sty m:val="p"/>
+                </m:rPr>
+                <w:rPr>
+                  <w:rFonts w:ascii="Cambria Math" w:hAnsi="Cambria Math"/>
+                  <w:color w:val="4472C4" w:themeColor="accent1"/>
+                </w:rPr>
+                <m:t xml:space="preserve"> </m:t>
+              </m:r>
+              <m:r>
+                <m:rPr>
+                  <m:sty m:val="p"/>
+                </m:rPr>
+                <w:rPr>
+                  <w:rFonts w:ascii="Cambria Math" w:hAnsi="Cambria Math"/>
+                  <w:color w:val="4472C4" w:themeColor="accent1"/>
+                </w:rPr>
+                <m:t>100k</m:t>
+              </m:r>
+              <m:r>
+                <m:rPr>
+                  <m:sty m:val="p"/>
+                </m:rPr>
+                <w:rPr>
+                  <w:rFonts w:ascii="Cambria Math" w:hAnsi="Cambria Math"/>
+                  <w:color w:val="4472C4" w:themeColor="accent1"/>
+                </w:rPr>
+                <m:t xml:space="preserve"> </m:t>
+              </m:r>
+              <m:ctrlPr>
+                <w:rPr>
+                  <w:rFonts w:ascii="Cambria Math" w:eastAsiaTheme="minorEastAsia" w:hAnsi="Cambria Math"/>
+                  <w:iCs/>
+                  <w:color w:val="4472C4" w:themeColor="accent1"/>
+                </w:rPr>
+              </m:ctrlPr>
+            </m:num>
+            <m:den>
+              <m:r>
+                <w:rPr>
+                  <w:rFonts w:ascii="Cambria Math" w:eastAsiaTheme="minorEastAsia" w:hAnsi="Cambria Math"/>
+                  <w:color w:val="4472C4" w:themeColor="accent1"/>
+                </w:rPr>
+                <m:t xml:space="preserve"> </m:t>
+              </m:r>
+              <m:r>
+                <m:rPr>
+                  <m:sty m:val="p"/>
+                </m:rPr>
+                <w:rPr>
+                  <w:rFonts w:ascii="Cambria Math" w:eastAsiaTheme="minorEastAsia" w:hAnsi="Cambria Math"/>
+                  <w:color w:val="4472C4" w:themeColor="accent1"/>
+                </w:rPr>
+                <m:t>0,703125</m:t>
+              </m:r>
+              <m:r>
+                <m:rPr>
+                  <m:sty m:val="p"/>
+                </m:rPr>
+                <w:rPr>
+                  <w:rFonts w:ascii="Cambria Math" w:eastAsiaTheme="minorEastAsia" w:hAnsi="Cambria Math"/>
+                  <w:color w:val="4472C4" w:themeColor="accent1"/>
+                </w:rPr>
+                <m:t xml:space="preserve"> </m:t>
+              </m:r>
+            </m:den>
+          </m:f>
+          <m:r>
+            <w:rPr>
+              <w:rFonts w:ascii="Cambria Math" w:hAnsi="Cambria Math"/>
+              <w:color w:val="4472C4" w:themeColor="accent1"/>
+            </w:rPr>
+            <m:t>=$142.222,</m:t>
+          </m:r>
+          <m:acc>
+            <m:accPr>
+              <m:ctrlPr>
+                <w:rPr>
+                  <w:rFonts w:ascii="Cambria Math" w:hAnsi="Cambria Math"/>
+                  <w:i/>
+                  <w:iCs/>
+                  <w:color w:val="4472C4" w:themeColor="accent1"/>
+                </w:rPr>
+              </m:ctrlPr>
+            </m:accPr>
+            <m:e>
+              <m:r>
+                <w:rPr>
+                  <w:rFonts w:ascii="Cambria Math" w:hAnsi="Cambria Math"/>
+                  <w:color w:val="4472C4" w:themeColor="accent1"/>
+                </w:rPr>
+                <m:t>2</m:t>
+              </m:r>
+            </m:e>
+          </m:acc>
+        </m:oMath>
+      </m:oMathPara>
+    </w:p>
+    <w:p>
+      <w:r>
+        <w:lastRenderedPageBreak/>
+        <w:br w:type="page"/>
+      </w:r>
+    </w:p>
+    <w:p/>
+    <w:p>
+      <w:r>
+        <w:rPr>
           <w:noProof/>
         </w:rPr>
-        <w:lastRenderedPageBreak/>
         <w:drawing>
           <wp:inline distT="0" distB="0" distL="0" distR="0" wp14:anchorId="15A00D37" wp14:editId="1B2E3C0C">
             <wp:extent cx="6115050" cy="6505575"/>
@@ -163,11 +1921,11 @@
                     </pic:cNvPicPr>
                   </pic:nvPicPr>
                   <pic:blipFill rotWithShape="1">
-                    <a:blip r:embed="rId6">
+                    <a:blip r:embed="rId7">
                       <a:extLst>
                         <a:ext uri="{BEBA8EAE-BF5A-486C-A8C5-ECC9F3942E4B}">
                           <a14:imgProps xmlns:a14="http://schemas.microsoft.com/office/drawing/2010/main">
-                            <a14:imgLayer r:embed="rId7">
+                            <a14:imgLayer r:embed="rId8">
                               <a14:imgEffect>
                                 <a14:sharpenSoften amount="25000"/>
                               </a14:imgEffect>
@@ -218,6 +1976,127 @@
     </w:sectPr>
   </w:body>
 </w:document>
+</file>
+
+<file path=word/numbering.xml><?xml version="1.0" encoding="utf-8"?>
+<w:numbering xmlns:wpc="http://schemas.microsoft.com/office/word/2010/wordprocessingCanvas" xmlns:cx="http://schemas.microsoft.com/office/drawing/2014/chartex" xmlns:cx1="http://schemas.microsoft.com/office/drawing/2015/9/8/chartex" xmlns:cx2="http://schemas.microsoft.com/office/drawing/2015/10/21/chartex" xmlns:cx3="http://schemas.microsoft.com/office/drawing/2016/5/9/chartex" xmlns:cx4="http://schemas.microsoft.com/office/drawing/2016/5/10/chartex" xmlns:cx5="http://schemas.microsoft.com/office/drawing/2016/5/11/chartex" xmlns:cx6="http://schemas.microsoft.com/office/drawing/2016/5/12/chartex" xmlns:cx7="http://schemas.microsoft.com/office/drawing/2016/5/13/chartex" xmlns:cx8="http://schemas.microsoft.com/office/drawing/2016/5/14/chartex" xmlns:mc="http://schemas.openxmlformats.org/markup-compatibility/2006" xmlns:aink="http://schemas.microsoft.com/office/drawing/2016/ink" xmlns:am3d="http://schemas.microsoft.com/office/drawing/2017/model3d" xmlns:o="urn:schemas-microsoft-com:office:office" xmlns:r="http://schemas.openxmlformats.org/officeDocument/2006/relationships" xmlns:m="http://schemas.openxmlformats.org/officeDocument/2006/math" xmlns:v="urn:schemas-microsoft-com:vml" xmlns:wp14="http://schemas.microsoft.com/office/word/2010/wordprocessingDrawing" xmlns:wp="http://schemas.openxmlformats.org/drawingml/2006/wordprocessingDrawing" xmlns:w10="urn:schemas-microsoft-com:office:word" xmlns:w="http://schemas.openxmlformats.org/wordprocessingml/2006/main" xmlns:w14="http://schemas.microsoft.com/office/word/2010/wordml" xmlns:w15="http://schemas.microsoft.com/office/word/2012/wordml" xmlns:w16cex="http://schemas.microsoft.com/office/word/2018/wordml/cex" xmlns:w16cid="http://schemas.microsoft.com/office/word/2016/wordml/cid" xmlns:w16="http://schemas.microsoft.com/office/word/2018/wordml" xmlns:w16sdtdh="http://schemas.microsoft.com/office/word/2020/wordml/sdtdatahash" xmlns:w16se="http://schemas.microsoft.com/office/word/2015/wordml/symex" xmlns:wpg="http://schemas.microsoft.com/office/word/2010/wordprocessingGroup" xmlns:wpi="http://schemas.microsoft.com/office/word/2010/wordprocessingInk" xmlns:wne="http://schemas.microsoft.com/office/word/2006/wordml" xmlns:wps="http://schemas.microsoft.com/office/word/2010/wordprocessingShape" mc:Ignorable="w14 w15 w16se w16cid w16 w16cex w16sdtdh wp14">
+  <w:abstractNum w:abstractNumId="0" w15:restartNumberingAfterBreak="0">
+    <w:nsid w:val="65704F8E"/>
+    <w:multiLevelType w:val="hybridMultilevel"/>
+    <w:tmpl w:val="1876A8CC"/>
+    <w:lvl w:ilvl="0" w:tplc="70B8B082">
+      <w:start w:val="381"/>
+      <w:numFmt w:val="bullet"/>
+      <w:lvlText w:val="-"/>
+      <w:lvlJc w:val="left"/>
+      <w:pPr>
+        <w:ind w:left="720" w:hanging="360"/>
+      </w:pPr>
+      <w:rPr>
+        <w:rFonts w:ascii="Calibri" w:eastAsiaTheme="minorEastAsia" w:hAnsi="Calibri" w:cs="Calibri" w:hint="default"/>
+      </w:rPr>
+    </w:lvl>
+    <w:lvl w:ilvl="1" w:tplc="0C0A0003" w:tentative="1">
+      <w:start w:val="1"/>
+      <w:numFmt w:val="bullet"/>
+      <w:lvlText w:val="o"/>
+      <w:lvlJc w:val="left"/>
+      <w:pPr>
+        <w:ind w:left="1440" w:hanging="360"/>
+      </w:pPr>
+      <w:rPr>
+        <w:rFonts w:ascii="Courier New" w:hAnsi="Courier New" w:cs="Courier New" w:hint="default"/>
+      </w:rPr>
+    </w:lvl>
+    <w:lvl w:ilvl="2" w:tplc="0C0A0005" w:tentative="1">
+      <w:start w:val="1"/>
+      <w:numFmt w:val="bullet"/>
+      <w:lvlText w:val=""/>
+      <w:lvlJc w:val="left"/>
+      <w:pPr>
+        <w:ind w:left="2160" w:hanging="360"/>
+      </w:pPr>
+      <w:rPr>
+        <w:rFonts w:ascii="Wingdings" w:hAnsi="Wingdings" w:hint="default"/>
+      </w:rPr>
+    </w:lvl>
+    <w:lvl w:ilvl="3" w:tplc="0C0A0001" w:tentative="1">
+      <w:start w:val="1"/>
+      <w:numFmt w:val="bullet"/>
+      <w:lvlText w:val=""/>
+      <w:lvlJc w:val="left"/>
+      <w:pPr>
+        <w:ind w:left="2880" w:hanging="360"/>
+      </w:pPr>
+      <w:rPr>
+        <w:rFonts w:ascii="Symbol" w:hAnsi="Symbol" w:hint="default"/>
+      </w:rPr>
+    </w:lvl>
+    <w:lvl w:ilvl="4" w:tplc="0C0A0003" w:tentative="1">
+      <w:start w:val="1"/>
+      <w:numFmt w:val="bullet"/>
+      <w:lvlText w:val="o"/>
+      <w:lvlJc w:val="left"/>
+      <w:pPr>
+        <w:ind w:left="3600" w:hanging="360"/>
+      </w:pPr>
+      <w:rPr>
+        <w:rFonts w:ascii="Courier New" w:hAnsi="Courier New" w:cs="Courier New" w:hint="default"/>
+      </w:rPr>
+    </w:lvl>
+    <w:lvl w:ilvl="5" w:tplc="0C0A0005" w:tentative="1">
+      <w:start w:val="1"/>
+      <w:numFmt w:val="bullet"/>
+      <w:lvlText w:val=""/>
+      <w:lvlJc w:val="left"/>
+      <w:pPr>
+        <w:ind w:left="4320" w:hanging="360"/>
+      </w:pPr>
+      <w:rPr>
+        <w:rFonts w:ascii="Wingdings" w:hAnsi="Wingdings" w:hint="default"/>
+      </w:rPr>
+    </w:lvl>
+    <w:lvl w:ilvl="6" w:tplc="0C0A0001" w:tentative="1">
+      <w:start w:val="1"/>
+      <w:numFmt w:val="bullet"/>
+      <w:lvlText w:val=""/>
+      <w:lvlJc w:val="left"/>
+      <w:pPr>
+        <w:ind w:left="5040" w:hanging="360"/>
+      </w:pPr>
+      <w:rPr>
+        <w:rFonts w:ascii="Symbol" w:hAnsi="Symbol" w:hint="default"/>
+      </w:rPr>
+    </w:lvl>
+    <w:lvl w:ilvl="7" w:tplc="0C0A0003" w:tentative="1">
+      <w:start w:val="1"/>
+      <w:numFmt w:val="bullet"/>
+      <w:lvlText w:val="o"/>
+      <w:lvlJc w:val="left"/>
+      <w:pPr>
+        <w:ind w:left="5760" w:hanging="360"/>
+      </w:pPr>
+      <w:rPr>
+        <w:rFonts w:ascii="Courier New" w:hAnsi="Courier New" w:cs="Courier New" w:hint="default"/>
+      </w:rPr>
+    </w:lvl>
+    <w:lvl w:ilvl="8" w:tplc="0C0A0005" w:tentative="1">
+      <w:start w:val="1"/>
+      <w:numFmt w:val="bullet"/>
+      <w:lvlText w:val=""/>
+      <w:lvlJc w:val="left"/>
+      <w:pPr>
+        <w:ind w:left="6480" w:hanging="360"/>
+      </w:pPr>
+      <w:rPr>
+        <w:rFonts w:ascii="Wingdings" w:hAnsi="Wingdings" w:hint="default"/>
+      </w:rPr>
+    </w:lvl>
+  </w:abstractNum>
+  <w:num w:numId="1">
+    <w:abstractNumId w:val="0"/>
+  </w:num>
+</w:numbering>
 </file>
 
 <file path=word/styles.xml><?xml version="1.0" encoding="utf-8"?>
@@ -648,6 +2527,27 @@
     <w:semiHidden/>
     <w:unhideWhenUsed/>
   </w:style>
+  <w:style w:type="character" w:styleId="Textodelmarcadordeposicin">
+    <w:name w:val="Placeholder Text"/>
+    <w:basedOn w:val="Fuentedeprrafopredeter"/>
+    <w:uiPriority w:val="99"/>
+    <w:semiHidden/>
+    <w:rsid w:val="003E43BE"/>
+    <w:rPr>
+      <w:color w:val="808080"/>
+    </w:rPr>
+  </w:style>
+  <w:style w:type="paragraph" w:styleId="Prrafodelista">
+    <w:name w:val="List Paragraph"/>
+    <w:basedOn w:val="Normal"/>
+    <w:uiPriority w:val="34"/>
+    <w:qFormat/>
+    <w:rsid w:val="003E43BE"/>
+    <w:pPr>
+      <w:ind w:left="720"/>
+      <w:contextualSpacing/>
+    </w:pPr>
+  </w:style>
 </w:styles>
 </file>
 

</xml_diff>